<commit_message>
Added rest of directories scripts targets etc
</commit_message>
<xml_diff>
--- a/GA_Retail_Analytics_Project_Documentation.docx
+++ b/GA_Retail_Analytics_Project_Documentation.docx
@@ -5,8 +5,1485 @@
     <w:p>
       <w:pPr>
         <w:pStyle w:val="Title"/>
+        <w:rPr>
+          <w:rFonts w:asciiTheme="minorHAnsi" w:eastAsiaTheme="minorEastAsia" w:hAnsiTheme="minorHAnsi" w:cstheme="minorBidi"/>
+          <w:color w:val="auto"/>
+          <w:spacing w:val="0"/>
+          <w:kern w:val="0"/>
+          <w:sz w:val="22"/>
+          <w:szCs w:val="22"/>
+        </w:rPr>
       </w:pPr>
       <w:r>
+        <w:rPr>
+          <w:rFonts w:asciiTheme="minorHAnsi" w:eastAsiaTheme="minorEastAsia" w:hAnsiTheme="minorHAnsi" w:cstheme="minorBidi"/>
+          <w:color w:val="auto"/>
+          <w:spacing w:val="0"/>
+          <w:kern w:val="0"/>
+          <w:sz w:val="22"/>
+          <w:szCs w:val="22"/>
+        </w:rPr>
+        <w:t>Progress Checklist (short, living plan)</w:t>
+      </w:r>
+    </w:p>
+    <w:tbl>
+      <w:tblPr>
+        <w:tblW w:w="0" w:type="auto"/>
+        <w:tblCellSpacing w:w="15" w:type="dxa"/>
+        <w:tblCellMar>
+          <w:top w:w="15" w:type="dxa"/>
+          <w:left w:w="15" w:type="dxa"/>
+          <w:bottom w:w="15" w:type="dxa"/>
+          <w:right w:w="15" w:type="dxa"/>
+        </w:tblCellMar>
+        <w:tblLook w:val="04A0" w:firstRow="1" w:lastRow="0" w:firstColumn="1" w:lastColumn="0" w:noHBand="0" w:noVBand="1"/>
+      </w:tblPr>
+      <w:tblGrid>
+        <w:gridCol w:w="489"/>
+        <w:gridCol w:w="3028"/>
+        <w:gridCol w:w="1113"/>
+        <w:gridCol w:w="4100"/>
+      </w:tblGrid>
+      <w:tr>
+        <w:trPr>
+          <w:tblHeader/>
+          <w:tblCellSpacing w:w="15" w:type="dxa"/>
+        </w:trPr>
+        <w:tc>
+          <w:tcPr>
+            <w:tcW w:w="0" w:type="auto"/>
+            <w:vAlign w:val="center"/>
+            <w:hideMark/>
+          </w:tcPr>
+          <w:p>
+            <w:pPr>
+              <w:pStyle w:val="Title"/>
+              <w:rPr>
+                <w:rFonts w:asciiTheme="minorHAnsi" w:eastAsiaTheme="minorEastAsia" w:hAnsiTheme="minorHAnsi" w:cstheme="minorBidi"/>
+                <w:color w:val="auto"/>
+                <w:spacing w:val="0"/>
+                <w:kern w:val="0"/>
+                <w:sz w:val="22"/>
+                <w:szCs w:val="22"/>
+              </w:rPr>
+            </w:pPr>
+            <w:r>
+              <w:rPr>
+                <w:rFonts w:asciiTheme="minorHAnsi" w:eastAsiaTheme="minorEastAsia" w:hAnsiTheme="minorHAnsi" w:cstheme="minorBidi"/>
+                <w:color w:val="auto"/>
+                <w:spacing w:val="0"/>
+                <w:kern w:val="0"/>
+                <w:sz w:val="22"/>
+                <w:szCs w:val="22"/>
+              </w:rPr>
+              <w:t>Step</w:t>
+            </w:r>
+          </w:p>
+        </w:tc>
+        <w:tc>
+          <w:tcPr>
+            <w:tcW w:w="0" w:type="auto"/>
+            <w:vAlign w:val="center"/>
+            <w:hideMark/>
+          </w:tcPr>
+          <w:p>
+            <w:pPr>
+              <w:pStyle w:val="Title"/>
+              <w:rPr>
+                <w:rFonts w:asciiTheme="minorHAnsi" w:eastAsiaTheme="minorEastAsia" w:hAnsiTheme="minorHAnsi" w:cstheme="minorBidi"/>
+                <w:color w:val="auto"/>
+                <w:spacing w:val="0"/>
+                <w:kern w:val="0"/>
+                <w:sz w:val="22"/>
+                <w:szCs w:val="22"/>
+              </w:rPr>
+            </w:pPr>
+            <w:r>
+              <w:rPr>
+                <w:rFonts w:asciiTheme="minorHAnsi" w:eastAsiaTheme="minorEastAsia" w:hAnsiTheme="minorHAnsi" w:cstheme="minorBidi"/>
+                <w:color w:val="auto"/>
+                <w:spacing w:val="0"/>
+                <w:kern w:val="0"/>
+                <w:sz w:val="22"/>
+                <w:szCs w:val="22"/>
+              </w:rPr>
+              <w:t>Item</w:t>
+            </w:r>
+          </w:p>
+        </w:tc>
+        <w:tc>
+          <w:tcPr>
+            <w:tcW w:w="0" w:type="auto"/>
+            <w:vAlign w:val="center"/>
+            <w:hideMark/>
+          </w:tcPr>
+          <w:p>
+            <w:pPr>
+              <w:pStyle w:val="Title"/>
+              <w:rPr>
+                <w:rFonts w:asciiTheme="minorHAnsi" w:eastAsiaTheme="minorEastAsia" w:hAnsiTheme="minorHAnsi" w:cstheme="minorBidi"/>
+                <w:color w:val="auto"/>
+                <w:spacing w:val="0"/>
+                <w:kern w:val="0"/>
+                <w:sz w:val="22"/>
+                <w:szCs w:val="22"/>
+              </w:rPr>
+            </w:pPr>
+            <w:r>
+              <w:rPr>
+                <w:rFonts w:asciiTheme="minorHAnsi" w:eastAsiaTheme="minorEastAsia" w:hAnsiTheme="minorHAnsi" w:cstheme="minorBidi"/>
+                <w:color w:val="auto"/>
+                <w:spacing w:val="0"/>
+                <w:kern w:val="0"/>
+                <w:sz w:val="22"/>
+                <w:szCs w:val="22"/>
+              </w:rPr>
+              <w:t>Status</w:t>
+            </w:r>
+          </w:p>
+        </w:tc>
+        <w:tc>
+          <w:tcPr>
+            <w:tcW w:w="0" w:type="auto"/>
+            <w:vAlign w:val="center"/>
+            <w:hideMark/>
+          </w:tcPr>
+          <w:p>
+            <w:pPr>
+              <w:pStyle w:val="Title"/>
+              <w:rPr>
+                <w:rFonts w:asciiTheme="minorHAnsi" w:eastAsiaTheme="minorEastAsia" w:hAnsiTheme="minorHAnsi" w:cstheme="minorBidi"/>
+                <w:color w:val="auto"/>
+                <w:spacing w:val="0"/>
+                <w:kern w:val="0"/>
+                <w:sz w:val="22"/>
+                <w:szCs w:val="22"/>
+              </w:rPr>
+            </w:pPr>
+            <w:r>
+              <w:rPr>
+                <w:rFonts w:asciiTheme="minorHAnsi" w:eastAsiaTheme="minorEastAsia" w:hAnsiTheme="minorHAnsi" w:cstheme="minorBidi"/>
+                <w:color w:val="auto"/>
+                <w:spacing w:val="0"/>
+                <w:kern w:val="0"/>
+                <w:sz w:val="22"/>
+                <w:szCs w:val="22"/>
+              </w:rPr>
+              <w:t>Notes</w:t>
+            </w:r>
+          </w:p>
+        </w:tc>
+      </w:tr>
+      <w:tr>
+        <w:trPr>
+          <w:tblCellSpacing w:w="15" w:type="dxa"/>
+        </w:trPr>
+        <w:tc>
+          <w:tcPr>
+            <w:tcW w:w="0" w:type="auto"/>
+            <w:vAlign w:val="center"/>
+            <w:hideMark/>
+          </w:tcPr>
+          <w:p>
+            <w:pPr>
+              <w:pStyle w:val="Title"/>
+              <w:rPr>
+                <w:rFonts w:asciiTheme="minorHAnsi" w:eastAsiaTheme="minorEastAsia" w:hAnsiTheme="minorHAnsi" w:cstheme="minorBidi"/>
+                <w:color w:val="auto"/>
+                <w:spacing w:val="0"/>
+                <w:kern w:val="0"/>
+                <w:sz w:val="22"/>
+                <w:szCs w:val="22"/>
+              </w:rPr>
+            </w:pPr>
+            <w:r>
+              <w:rPr>
+                <w:rFonts w:asciiTheme="minorHAnsi" w:eastAsiaTheme="minorEastAsia" w:hAnsiTheme="minorHAnsi" w:cstheme="minorBidi"/>
+                <w:color w:val="auto"/>
+                <w:spacing w:val="0"/>
+                <w:kern w:val="0"/>
+                <w:sz w:val="22"/>
+                <w:szCs w:val="22"/>
+              </w:rPr>
+              <w:t>1</w:t>
+            </w:r>
+          </w:p>
+        </w:tc>
+        <w:tc>
+          <w:tcPr>
+            <w:tcW w:w="0" w:type="auto"/>
+            <w:vAlign w:val="center"/>
+            <w:hideMark/>
+          </w:tcPr>
+          <w:p>
+            <w:pPr>
+              <w:pStyle w:val="Title"/>
+              <w:rPr>
+                <w:rFonts w:asciiTheme="minorHAnsi" w:eastAsiaTheme="minorEastAsia" w:hAnsiTheme="minorHAnsi" w:cstheme="minorBidi"/>
+                <w:color w:val="auto"/>
+                <w:spacing w:val="0"/>
+                <w:kern w:val="0"/>
+                <w:sz w:val="22"/>
+                <w:szCs w:val="22"/>
+              </w:rPr>
+            </w:pPr>
+            <w:r>
+              <w:rPr>
+                <w:rFonts w:asciiTheme="minorHAnsi" w:eastAsiaTheme="minorEastAsia" w:hAnsiTheme="minorHAnsi" w:cstheme="minorBidi"/>
+                <w:color w:val="auto"/>
+                <w:spacing w:val="0"/>
+                <w:kern w:val="0"/>
+                <w:sz w:val="22"/>
+                <w:szCs w:val="22"/>
+              </w:rPr>
+              <w:t>Choose dataset &amp; explore raw GA tables</w:t>
+            </w:r>
+          </w:p>
+        </w:tc>
+        <w:tc>
+          <w:tcPr>
+            <w:tcW w:w="0" w:type="auto"/>
+            <w:vAlign w:val="center"/>
+            <w:hideMark/>
+          </w:tcPr>
+          <w:p>
+            <w:pPr>
+              <w:pStyle w:val="Title"/>
+              <w:rPr>
+                <w:rFonts w:asciiTheme="minorHAnsi" w:eastAsiaTheme="minorEastAsia" w:hAnsiTheme="minorHAnsi" w:cstheme="minorBidi"/>
+                <w:color w:val="auto"/>
+                <w:spacing w:val="0"/>
+                <w:kern w:val="0"/>
+                <w:sz w:val="22"/>
+                <w:szCs w:val="22"/>
+              </w:rPr>
+            </w:pPr>
+            <w:r>
+              <w:rPr>
+                <w:rFonts w:ascii="Segoe UI Emoji" w:eastAsiaTheme="minorEastAsia" w:hAnsi="Segoe UI Emoji" w:cs="Segoe UI Emoji"/>
+                <w:color w:val="auto"/>
+                <w:spacing w:val="0"/>
+                <w:kern w:val="0"/>
+                <w:sz w:val="22"/>
+                <w:szCs w:val="22"/>
+              </w:rPr>
+              <w:t>✅</w:t>
+            </w:r>
+            <w:r>
+              <w:rPr>
+                <w:rFonts w:asciiTheme="minorHAnsi" w:eastAsiaTheme="minorEastAsia" w:hAnsiTheme="minorHAnsi" w:cstheme="minorBidi"/>
+                <w:color w:val="auto"/>
+                <w:spacing w:val="0"/>
+                <w:kern w:val="0"/>
+                <w:sz w:val="22"/>
+                <w:szCs w:val="22"/>
+              </w:rPr>
+              <w:t xml:space="preserve"> Done</w:t>
+            </w:r>
+          </w:p>
+        </w:tc>
+        <w:tc>
+          <w:tcPr>
+            <w:tcW w:w="0" w:type="auto"/>
+            <w:vAlign w:val="center"/>
+            <w:hideMark/>
+          </w:tcPr>
+          <w:p>
+            <w:pPr>
+              <w:pStyle w:val="Title"/>
+              <w:rPr>
+                <w:rFonts w:asciiTheme="minorHAnsi" w:eastAsiaTheme="minorEastAsia" w:hAnsiTheme="minorHAnsi" w:cstheme="minorBidi"/>
+                <w:color w:val="auto"/>
+                <w:spacing w:val="0"/>
+                <w:kern w:val="0"/>
+                <w:sz w:val="22"/>
+                <w:szCs w:val="22"/>
+              </w:rPr>
+            </w:pPr>
+            <w:r>
+              <w:rPr>
+                <w:rFonts w:asciiTheme="minorHAnsi" w:eastAsiaTheme="minorEastAsia" w:hAnsiTheme="minorHAnsi" w:cstheme="minorBidi"/>
+                <w:color w:val="auto"/>
+                <w:spacing w:val="0"/>
+                <w:kern w:val="0"/>
+                <w:sz w:val="22"/>
+                <w:szCs w:val="22"/>
+              </w:rPr>
+              <w:t>We ran sanity queries and understood nesting (STRUCT/ARRAY).</w:t>
+            </w:r>
+          </w:p>
+        </w:tc>
+      </w:tr>
+      <w:tr>
+        <w:trPr>
+          <w:tblCellSpacing w:w="15" w:type="dxa"/>
+        </w:trPr>
+        <w:tc>
+          <w:tcPr>
+            <w:tcW w:w="0" w:type="auto"/>
+            <w:vAlign w:val="center"/>
+            <w:hideMark/>
+          </w:tcPr>
+          <w:p>
+            <w:pPr>
+              <w:pStyle w:val="Title"/>
+              <w:rPr>
+                <w:rFonts w:asciiTheme="minorHAnsi" w:eastAsiaTheme="minorEastAsia" w:hAnsiTheme="minorHAnsi" w:cstheme="minorBidi"/>
+                <w:color w:val="auto"/>
+                <w:spacing w:val="0"/>
+                <w:kern w:val="0"/>
+                <w:sz w:val="22"/>
+                <w:szCs w:val="22"/>
+              </w:rPr>
+            </w:pPr>
+            <w:r>
+              <w:rPr>
+                <w:rFonts w:asciiTheme="minorHAnsi" w:eastAsiaTheme="minorEastAsia" w:hAnsiTheme="minorHAnsi" w:cstheme="minorBidi"/>
+                <w:color w:val="auto"/>
+                <w:spacing w:val="0"/>
+                <w:kern w:val="0"/>
+                <w:sz w:val="22"/>
+                <w:szCs w:val="22"/>
+              </w:rPr>
+              <w:t>2</w:t>
+            </w:r>
+          </w:p>
+        </w:tc>
+        <w:tc>
+          <w:tcPr>
+            <w:tcW w:w="0" w:type="auto"/>
+            <w:vAlign w:val="center"/>
+            <w:hideMark/>
+          </w:tcPr>
+          <w:p>
+            <w:pPr>
+              <w:pStyle w:val="Title"/>
+              <w:rPr>
+                <w:rFonts w:asciiTheme="minorHAnsi" w:eastAsiaTheme="minorEastAsia" w:hAnsiTheme="minorHAnsi" w:cstheme="minorBidi"/>
+                <w:color w:val="auto"/>
+                <w:spacing w:val="0"/>
+                <w:kern w:val="0"/>
+                <w:sz w:val="22"/>
+                <w:szCs w:val="22"/>
+              </w:rPr>
+            </w:pPr>
+            <w:r>
+              <w:rPr>
+                <w:rFonts w:asciiTheme="minorHAnsi" w:eastAsiaTheme="minorEastAsia" w:hAnsiTheme="minorHAnsi" w:cstheme="minorBidi"/>
+                <w:color w:val="auto"/>
+                <w:spacing w:val="0"/>
+                <w:kern w:val="0"/>
+                <w:sz w:val="22"/>
+                <w:szCs w:val="22"/>
+              </w:rPr>
+              <w:t>Create dbt project scaffolding (dbt_project.yml, folders)</w:t>
+            </w:r>
+          </w:p>
+        </w:tc>
+        <w:tc>
+          <w:tcPr>
+            <w:tcW w:w="0" w:type="auto"/>
+            <w:vAlign w:val="center"/>
+            <w:hideMark/>
+          </w:tcPr>
+          <w:p>
+            <w:pPr>
+              <w:pStyle w:val="Title"/>
+              <w:rPr>
+                <w:rFonts w:asciiTheme="minorHAnsi" w:eastAsiaTheme="minorEastAsia" w:hAnsiTheme="minorHAnsi" w:cstheme="minorBidi"/>
+                <w:color w:val="auto"/>
+                <w:spacing w:val="0"/>
+                <w:kern w:val="0"/>
+                <w:sz w:val="22"/>
+                <w:szCs w:val="22"/>
+              </w:rPr>
+            </w:pPr>
+            <w:r>
+              <w:rPr>
+                <w:rFonts w:ascii="Segoe UI Emoji" w:eastAsiaTheme="minorEastAsia" w:hAnsi="Segoe UI Emoji" w:cs="Segoe UI Emoji"/>
+                <w:color w:val="auto"/>
+                <w:spacing w:val="0"/>
+                <w:kern w:val="0"/>
+                <w:sz w:val="22"/>
+                <w:szCs w:val="22"/>
+              </w:rPr>
+              <w:t>✅</w:t>
+            </w:r>
+            <w:r>
+              <w:rPr>
+                <w:rFonts w:asciiTheme="minorHAnsi" w:eastAsiaTheme="minorEastAsia" w:hAnsiTheme="minorHAnsi" w:cstheme="minorBidi"/>
+                <w:color w:val="auto"/>
+                <w:spacing w:val="0"/>
+                <w:kern w:val="0"/>
+                <w:sz w:val="22"/>
+                <w:szCs w:val="22"/>
+              </w:rPr>
+              <w:t xml:space="preserve"> Done</w:t>
+            </w:r>
+          </w:p>
+        </w:tc>
+        <w:tc>
+          <w:tcPr>
+            <w:tcW w:w="0" w:type="auto"/>
+            <w:vAlign w:val="center"/>
+            <w:hideMark/>
+          </w:tcPr>
+          <w:p>
+            <w:pPr>
+              <w:pStyle w:val="Title"/>
+              <w:rPr>
+                <w:rFonts w:asciiTheme="minorHAnsi" w:eastAsiaTheme="minorEastAsia" w:hAnsiTheme="minorHAnsi" w:cstheme="minorBidi"/>
+                <w:color w:val="auto"/>
+                <w:spacing w:val="0"/>
+                <w:kern w:val="0"/>
+                <w:sz w:val="22"/>
+                <w:szCs w:val="22"/>
+              </w:rPr>
+            </w:pPr>
+            <w:r>
+              <w:rPr>
+                <w:rFonts w:asciiTheme="minorHAnsi" w:eastAsiaTheme="minorEastAsia" w:hAnsiTheme="minorHAnsi" w:cstheme="minorBidi"/>
+                <w:color w:val="auto"/>
+                <w:spacing w:val="0"/>
+                <w:kern w:val="0"/>
+                <w:sz w:val="22"/>
+                <w:szCs w:val="22"/>
+              </w:rPr>
+              <w:t>Project in C:\Projects\ga_retail_project.</w:t>
+            </w:r>
+          </w:p>
+        </w:tc>
+      </w:tr>
+      <w:tr>
+        <w:trPr>
+          <w:tblCellSpacing w:w="15" w:type="dxa"/>
+        </w:trPr>
+        <w:tc>
+          <w:tcPr>
+            <w:tcW w:w="0" w:type="auto"/>
+            <w:vAlign w:val="center"/>
+            <w:hideMark/>
+          </w:tcPr>
+          <w:p>
+            <w:pPr>
+              <w:pStyle w:val="Title"/>
+              <w:rPr>
+                <w:rFonts w:asciiTheme="minorHAnsi" w:eastAsiaTheme="minorEastAsia" w:hAnsiTheme="minorHAnsi" w:cstheme="minorBidi"/>
+                <w:color w:val="auto"/>
+                <w:spacing w:val="0"/>
+                <w:kern w:val="0"/>
+                <w:sz w:val="22"/>
+                <w:szCs w:val="22"/>
+              </w:rPr>
+            </w:pPr>
+            <w:r>
+              <w:rPr>
+                <w:rFonts w:asciiTheme="minorHAnsi" w:eastAsiaTheme="minorEastAsia" w:hAnsiTheme="minorHAnsi" w:cstheme="minorBidi"/>
+                <w:color w:val="auto"/>
+                <w:spacing w:val="0"/>
+                <w:kern w:val="0"/>
+                <w:sz w:val="22"/>
+                <w:szCs w:val="22"/>
+              </w:rPr>
+              <w:t>3</w:t>
+            </w:r>
+          </w:p>
+        </w:tc>
+        <w:tc>
+          <w:tcPr>
+            <w:tcW w:w="0" w:type="auto"/>
+            <w:vAlign w:val="center"/>
+            <w:hideMark/>
+          </w:tcPr>
+          <w:p>
+            <w:pPr>
+              <w:pStyle w:val="Title"/>
+              <w:rPr>
+                <w:rFonts w:asciiTheme="minorHAnsi" w:eastAsiaTheme="minorEastAsia" w:hAnsiTheme="minorHAnsi" w:cstheme="minorBidi"/>
+                <w:color w:val="auto"/>
+                <w:spacing w:val="0"/>
+                <w:kern w:val="0"/>
+                <w:sz w:val="22"/>
+                <w:szCs w:val="22"/>
+              </w:rPr>
+            </w:pPr>
+            <w:r>
+              <w:rPr>
+                <w:rFonts w:asciiTheme="minorHAnsi" w:eastAsiaTheme="minorEastAsia" w:hAnsiTheme="minorHAnsi" w:cstheme="minorBidi"/>
+                <w:color w:val="auto"/>
+                <w:spacing w:val="0"/>
+                <w:kern w:val="0"/>
+                <w:sz w:val="22"/>
+                <w:szCs w:val="22"/>
+              </w:rPr>
+              <w:t>Auth &amp; profile (profiles.yml, service account)</w:t>
+            </w:r>
+          </w:p>
+        </w:tc>
+        <w:tc>
+          <w:tcPr>
+            <w:tcW w:w="0" w:type="auto"/>
+            <w:vAlign w:val="center"/>
+            <w:hideMark/>
+          </w:tcPr>
+          <w:p>
+            <w:pPr>
+              <w:pStyle w:val="Title"/>
+              <w:rPr>
+                <w:rFonts w:asciiTheme="minorHAnsi" w:eastAsiaTheme="minorEastAsia" w:hAnsiTheme="minorHAnsi" w:cstheme="minorBidi"/>
+                <w:color w:val="auto"/>
+                <w:spacing w:val="0"/>
+                <w:kern w:val="0"/>
+                <w:sz w:val="22"/>
+                <w:szCs w:val="22"/>
+              </w:rPr>
+            </w:pPr>
+            <w:r>
+              <w:rPr>
+                <w:rFonts w:ascii="Segoe UI Emoji" w:eastAsiaTheme="minorEastAsia" w:hAnsi="Segoe UI Emoji" w:cs="Segoe UI Emoji"/>
+                <w:color w:val="auto"/>
+                <w:spacing w:val="0"/>
+                <w:kern w:val="0"/>
+                <w:sz w:val="22"/>
+                <w:szCs w:val="22"/>
+              </w:rPr>
+              <w:t>✅</w:t>
+            </w:r>
+            <w:r>
+              <w:rPr>
+                <w:rFonts w:asciiTheme="minorHAnsi" w:eastAsiaTheme="minorEastAsia" w:hAnsiTheme="minorHAnsi" w:cstheme="minorBidi"/>
+                <w:color w:val="auto"/>
+                <w:spacing w:val="0"/>
+                <w:kern w:val="0"/>
+                <w:sz w:val="22"/>
+                <w:szCs w:val="22"/>
+              </w:rPr>
+              <w:t xml:space="preserve"> Done</w:t>
+            </w:r>
+          </w:p>
+        </w:tc>
+        <w:tc>
+          <w:tcPr>
+            <w:tcW w:w="0" w:type="auto"/>
+            <w:vAlign w:val="center"/>
+            <w:hideMark/>
+          </w:tcPr>
+          <w:p>
+            <w:pPr>
+              <w:pStyle w:val="Title"/>
+              <w:rPr>
+                <w:rFonts w:asciiTheme="minorHAnsi" w:eastAsiaTheme="minorEastAsia" w:hAnsiTheme="minorHAnsi" w:cstheme="minorBidi"/>
+                <w:color w:val="auto"/>
+                <w:spacing w:val="0"/>
+                <w:kern w:val="0"/>
+                <w:sz w:val="22"/>
+                <w:szCs w:val="22"/>
+              </w:rPr>
+            </w:pPr>
+            <w:r>
+              <w:rPr>
+                <w:rFonts w:asciiTheme="minorHAnsi" w:eastAsiaTheme="minorEastAsia" w:hAnsiTheme="minorHAnsi" w:cstheme="minorBidi"/>
+                <w:color w:val="auto"/>
+                <w:spacing w:val="0"/>
+                <w:kern w:val="0"/>
+                <w:sz w:val="22"/>
+                <w:szCs w:val="22"/>
+              </w:rPr>
+              <w:t>dbt debug connection OK.</w:t>
+            </w:r>
+          </w:p>
+        </w:tc>
+      </w:tr>
+      <w:tr>
+        <w:trPr>
+          <w:tblCellSpacing w:w="15" w:type="dxa"/>
+        </w:trPr>
+        <w:tc>
+          <w:tcPr>
+            <w:tcW w:w="0" w:type="auto"/>
+            <w:vAlign w:val="center"/>
+            <w:hideMark/>
+          </w:tcPr>
+          <w:p>
+            <w:pPr>
+              <w:pStyle w:val="Title"/>
+              <w:rPr>
+                <w:rFonts w:asciiTheme="minorHAnsi" w:eastAsiaTheme="minorEastAsia" w:hAnsiTheme="minorHAnsi" w:cstheme="minorBidi"/>
+                <w:color w:val="auto"/>
+                <w:spacing w:val="0"/>
+                <w:kern w:val="0"/>
+                <w:sz w:val="22"/>
+                <w:szCs w:val="22"/>
+              </w:rPr>
+            </w:pPr>
+            <w:r>
+              <w:rPr>
+                <w:rFonts w:asciiTheme="minorHAnsi" w:eastAsiaTheme="minorEastAsia" w:hAnsiTheme="minorHAnsi" w:cstheme="minorBidi"/>
+                <w:color w:val="auto"/>
+                <w:spacing w:val="0"/>
+                <w:kern w:val="0"/>
+                <w:sz w:val="22"/>
+                <w:szCs w:val="22"/>
+              </w:rPr>
+              <w:t>4</w:t>
+            </w:r>
+          </w:p>
+        </w:tc>
+        <w:tc>
+          <w:tcPr>
+            <w:tcW w:w="0" w:type="auto"/>
+            <w:vAlign w:val="center"/>
+            <w:hideMark/>
+          </w:tcPr>
+          <w:p>
+            <w:pPr>
+              <w:pStyle w:val="Title"/>
+              <w:rPr>
+                <w:rFonts w:asciiTheme="minorHAnsi" w:eastAsiaTheme="minorEastAsia" w:hAnsiTheme="minorHAnsi" w:cstheme="minorBidi"/>
+                <w:color w:val="auto"/>
+                <w:spacing w:val="0"/>
+                <w:kern w:val="0"/>
+                <w:sz w:val="22"/>
+                <w:szCs w:val="22"/>
+              </w:rPr>
+            </w:pPr>
+            <w:r>
+              <w:rPr>
+                <w:rFonts w:asciiTheme="minorHAnsi" w:eastAsiaTheme="minorEastAsia" w:hAnsiTheme="minorHAnsi" w:cstheme="minorBidi"/>
+                <w:color w:val="auto"/>
+                <w:spacing w:val="0"/>
+                <w:kern w:val="0"/>
+                <w:sz w:val="22"/>
+                <w:szCs w:val="22"/>
+              </w:rPr>
+              <w:t>Create BigQuery datasets (stg, mart)</w:t>
+            </w:r>
+          </w:p>
+        </w:tc>
+        <w:tc>
+          <w:tcPr>
+            <w:tcW w:w="0" w:type="auto"/>
+            <w:vAlign w:val="center"/>
+            <w:hideMark/>
+          </w:tcPr>
+          <w:p>
+            <w:pPr>
+              <w:pStyle w:val="Title"/>
+              <w:rPr>
+                <w:rFonts w:asciiTheme="minorHAnsi" w:eastAsiaTheme="minorEastAsia" w:hAnsiTheme="minorHAnsi" w:cstheme="minorBidi"/>
+                <w:color w:val="auto"/>
+                <w:spacing w:val="0"/>
+                <w:kern w:val="0"/>
+                <w:sz w:val="22"/>
+                <w:szCs w:val="22"/>
+              </w:rPr>
+            </w:pPr>
+            <w:r>
+              <w:rPr>
+                <w:rFonts w:ascii="Segoe UI Emoji" w:eastAsiaTheme="minorEastAsia" w:hAnsi="Segoe UI Emoji" w:cs="Segoe UI Emoji"/>
+                <w:color w:val="auto"/>
+                <w:spacing w:val="0"/>
+                <w:kern w:val="0"/>
+                <w:sz w:val="22"/>
+                <w:szCs w:val="22"/>
+              </w:rPr>
+              <w:t>✅</w:t>
+            </w:r>
+            <w:r>
+              <w:rPr>
+                <w:rFonts w:asciiTheme="minorHAnsi" w:eastAsiaTheme="minorEastAsia" w:hAnsiTheme="minorHAnsi" w:cstheme="minorBidi"/>
+                <w:color w:val="auto"/>
+                <w:spacing w:val="0"/>
+                <w:kern w:val="0"/>
+                <w:sz w:val="22"/>
+                <w:szCs w:val="22"/>
+              </w:rPr>
+              <w:t xml:space="preserve"> Done</w:t>
+            </w:r>
+          </w:p>
+        </w:tc>
+        <w:tc>
+          <w:tcPr>
+            <w:tcW w:w="0" w:type="auto"/>
+            <w:vAlign w:val="center"/>
+            <w:hideMark/>
+          </w:tcPr>
+          <w:p>
+            <w:pPr>
+              <w:pStyle w:val="Title"/>
+              <w:rPr>
+                <w:rFonts w:asciiTheme="minorHAnsi" w:eastAsiaTheme="minorEastAsia" w:hAnsiTheme="minorHAnsi" w:cstheme="minorBidi"/>
+                <w:color w:val="auto"/>
+                <w:spacing w:val="0"/>
+                <w:kern w:val="0"/>
+                <w:sz w:val="22"/>
+                <w:szCs w:val="22"/>
+              </w:rPr>
+            </w:pPr>
+            <w:r>
+              <w:rPr>
+                <w:rFonts w:asciiTheme="minorHAnsi" w:eastAsiaTheme="minorEastAsia" w:hAnsiTheme="minorHAnsi" w:cstheme="minorBidi"/>
+                <w:color w:val="auto"/>
+                <w:spacing w:val="0"/>
+                <w:kern w:val="0"/>
+                <w:sz w:val="22"/>
+                <w:szCs w:val="22"/>
+              </w:rPr>
+              <w:t>Created via bq CLI.</w:t>
+            </w:r>
+          </w:p>
+        </w:tc>
+      </w:tr>
+      <w:tr>
+        <w:trPr>
+          <w:tblCellSpacing w:w="15" w:type="dxa"/>
+        </w:trPr>
+        <w:tc>
+          <w:tcPr>
+            <w:tcW w:w="0" w:type="auto"/>
+            <w:vAlign w:val="center"/>
+            <w:hideMark/>
+          </w:tcPr>
+          <w:p>
+            <w:pPr>
+              <w:pStyle w:val="Title"/>
+              <w:rPr>
+                <w:rFonts w:asciiTheme="minorHAnsi" w:eastAsiaTheme="minorEastAsia" w:hAnsiTheme="minorHAnsi" w:cstheme="minorBidi"/>
+                <w:color w:val="auto"/>
+                <w:spacing w:val="0"/>
+                <w:kern w:val="0"/>
+                <w:sz w:val="22"/>
+                <w:szCs w:val="22"/>
+              </w:rPr>
+            </w:pPr>
+            <w:r>
+              <w:rPr>
+                <w:rFonts w:asciiTheme="minorHAnsi" w:eastAsiaTheme="minorEastAsia" w:hAnsiTheme="minorHAnsi" w:cstheme="minorBidi"/>
+                <w:color w:val="auto"/>
+                <w:spacing w:val="0"/>
+                <w:kern w:val="0"/>
+                <w:sz w:val="22"/>
+                <w:szCs w:val="22"/>
+              </w:rPr>
+              <w:t>5</w:t>
+            </w:r>
+          </w:p>
+        </w:tc>
+        <w:tc>
+          <w:tcPr>
+            <w:tcW w:w="0" w:type="auto"/>
+            <w:vAlign w:val="center"/>
+            <w:hideMark/>
+          </w:tcPr>
+          <w:p>
+            <w:pPr>
+              <w:pStyle w:val="Title"/>
+              <w:rPr>
+                <w:rFonts w:asciiTheme="minorHAnsi" w:eastAsiaTheme="minorEastAsia" w:hAnsiTheme="minorHAnsi" w:cstheme="minorBidi"/>
+                <w:color w:val="auto"/>
+                <w:spacing w:val="0"/>
+                <w:kern w:val="0"/>
+                <w:sz w:val="22"/>
+                <w:szCs w:val="22"/>
+              </w:rPr>
+            </w:pPr>
+            <w:r>
+              <w:rPr>
+                <w:rFonts w:asciiTheme="minorHAnsi" w:eastAsiaTheme="minorEastAsia" w:hAnsiTheme="minorHAnsi" w:cstheme="minorBidi"/>
+                <w:color w:val="auto"/>
+                <w:spacing w:val="0"/>
+                <w:kern w:val="0"/>
+                <w:sz w:val="22"/>
+                <w:szCs w:val="22"/>
+              </w:rPr>
+              <w:t>Create stg_sessions.sql (this action)</w:t>
+            </w:r>
+          </w:p>
+        </w:tc>
+        <w:tc>
+          <w:tcPr>
+            <w:tcW w:w="0" w:type="auto"/>
+            <w:vAlign w:val="center"/>
+            <w:hideMark/>
+          </w:tcPr>
+          <w:p>
+            <w:pPr>
+              <w:pStyle w:val="Title"/>
+              <w:rPr>
+                <w:rFonts w:asciiTheme="minorHAnsi" w:eastAsiaTheme="minorEastAsia" w:hAnsiTheme="minorHAnsi" w:cstheme="minorBidi"/>
+                <w:color w:val="auto"/>
+                <w:spacing w:val="0"/>
+                <w:kern w:val="0"/>
+                <w:sz w:val="22"/>
+                <w:szCs w:val="22"/>
+              </w:rPr>
+            </w:pPr>
+            <w:r>
+              <w:rPr>
+                <w:rFonts w:ascii="Segoe UI Emoji" w:eastAsiaTheme="minorEastAsia" w:hAnsi="Segoe UI Emoji" w:cs="Segoe UI Emoji"/>
+                <w:color w:val="auto"/>
+                <w:spacing w:val="0"/>
+                <w:kern w:val="0"/>
+                <w:sz w:val="22"/>
+                <w:szCs w:val="22"/>
+              </w:rPr>
+              <w:t>🔄</w:t>
+            </w:r>
+            <w:r>
+              <w:rPr>
+                <w:rFonts w:asciiTheme="minorHAnsi" w:eastAsiaTheme="minorEastAsia" w:hAnsiTheme="minorHAnsi" w:cstheme="minorBidi"/>
+                <w:color w:val="auto"/>
+                <w:spacing w:val="0"/>
+                <w:kern w:val="0"/>
+                <w:sz w:val="22"/>
+                <w:szCs w:val="22"/>
+              </w:rPr>
+              <w:t xml:space="preserve"> In progress</w:t>
+            </w:r>
+          </w:p>
+        </w:tc>
+        <w:tc>
+          <w:tcPr>
+            <w:tcW w:w="0" w:type="auto"/>
+            <w:vAlign w:val="center"/>
+            <w:hideMark/>
+          </w:tcPr>
+          <w:p>
+            <w:pPr>
+              <w:pStyle w:val="Title"/>
+              <w:rPr>
+                <w:rFonts w:asciiTheme="minorHAnsi" w:eastAsiaTheme="minorEastAsia" w:hAnsiTheme="minorHAnsi" w:cstheme="minorBidi"/>
+                <w:color w:val="auto"/>
+                <w:spacing w:val="0"/>
+                <w:kern w:val="0"/>
+                <w:sz w:val="22"/>
+                <w:szCs w:val="22"/>
+              </w:rPr>
+            </w:pPr>
+            <w:r>
+              <w:rPr>
+                <w:rFonts w:asciiTheme="minorHAnsi" w:eastAsiaTheme="minorEastAsia" w:hAnsiTheme="minorHAnsi" w:cstheme="minorBidi"/>
+                <w:color w:val="auto"/>
+                <w:spacing w:val="0"/>
+                <w:kern w:val="0"/>
+                <w:sz w:val="22"/>
+                <w:szCs w:val="22"/>
+              </w:rPr>
+              <w:t>You’re creating the file now.</w:t>
+            </w:r>
+          </w:p>
+        </w:tc>
+      </w:tr>
+      <w:tr>
+        <w:trPr>
+          <w:tblCellSpacing w:w="15" w:type="dxa"/>
+        </w:trPr>
+        <w:tc>
+          <w:tcPr>
+            <w:tcW w:w="0" w:type="auto"/>
+            <w:vAlign w:val="center"/>
+            <w:hideMark/>
+          </w:tcPr>
+          <w:p>
+            <w:pPr>
+              <w:pStyle w:val="Title"/>
+              <w:rPr>
+                <w:rFonts w:asciiTheme="minorHAnsi" w:eastAsiaTheme="minorEastAsia" w:hAnsiTheme="minorHAnsi" w:cstheme="minorBidi"/>
+                <w:color w:val="auto"/>
+                <w:spacing w:val="0"/>
+                <w:kern w:val="0"/>
+                <w:sz w:val="22"/>
+                <w:szCs w:val="22"/>
+              </w:rPr>
+            </w:pPr>
+            <w:r>
+              <w:rPr>
+                <w:rFonts w:asciiTheme="minorHAnsi" w:eastAsiaTheme="minorEastAsia" w:hAnsiTheme="minorHAnsi" w:cstheme="minorBidi"/>
+                <w:color w:val="auto"/>
+                <w:spacing w:val="0"/>
+                <w:kern w:val="0"/>
+                <w:sz w:val="22"/>
+                <w:szCs w:val="22"/>
+              </w:rPr>
+              <w:t>6</w:t>
+            </w:r>
+          </w:p>
+        </w:tc>
+        <w:tc>
+          <w:tcPr>
+            <w:tcW w:w="0" w:type="auto"/>
+            <w:vAlign w:val="center"/>
+            <w:hideMark/>
+          </w:tcPr>
+          <w:p>
+            <w:pPr>
+              <w:pStyle w:val="Title"/>
+              <w:rPr>
+                <w:rFonts w:asciiTheme="minorHAnsi" w:eastAsiaTheme="minorEastAsia" w:hAnsiTheme="minorHAnsi" w:cstheme="minorBidi"/>
+                <w:color w:val="auto"/>
+                <w:spacing w:val="0"/>
+                <w:kern w:val="0"/>
+                <w:sz w:val="22"/>
+                <w:szCs w:val="22"/>
+              </w:rPr>
+            </w:pPr>
+            <w:r>
+              <w:rPr>
+                <w:rFonts w:asciiTheme="minorHAnsi" w:eastAsiaTheme="minorEastAsia" w:hAnsiTheme="minorHAnsi" w:cstheme="minorBidi"/>
+                <w:color w:val="auto"/>
+                <w:spacing w:val="0"/>
+                <w:kern w:val="0"/>
+                <w:sz w:val="22"/>
+                <w:szCs w:val="22"/>
+              </w:rPr>
+              <w:t>Run &amp; test stg_sessions</w:t>
+            </w:r>
+          </w:p>
+        </w:tc>
+        <w:tc>
+          <w:tcPr>
+            <w:tcW w:w="0" w:type="auto"/>
+            <w:vAlign w:val="center"/>
+            <w:hideMark/>
+          </w:tcPr>
+          <w:p>
+            <w:pPr>
+              <w:pStyle w:val="Title"/>
+              <w:rPr>
+                <w:rFonts w:asciiTheme="minorHAnsi" w:eastAsiaTheme="minorEastAsia" w:hAnsiTheme="minorHAnsi" w:cstheme="minorBidi"/>
+                <w:color w:val="auto"/>
+                <w:spacing w:val="0"/>
+                <w:kern w:val="0"/>
+                <w:sz w:val="22"/>
+                <w:szCs w:val="22"/>
+              </w:rPr>
+            </w:pPr>
+            <w:r>
+              <w:rPr>
+                <w:rFonts w:ascii="Segoe UI Emoji" w:eastAsiaTheme="minorEastAsia" w:hAnsi="Segoe UI Emoji" w:cs="Segoe UI Emoji"/>
+                <w:color w:val="auto"/>
+                <w:spacing w:val="0"/>
+                <w:kern w:val="0"/>
+                <w:sz w:val="22"/>
+                <w:szCs w:val="22"/>
+              </w:rPr>
+              <w:t>⏳</w:t>
+            </w:r>
+            <w:r>
+              <w:rPr>
+                <w:rFonts w:asciiTheme="minorHAnsi" w:eastAsiaTheme="minorEastAsia" w:hAnsiTheme="minorHAnsi" w:cstheme="minorBidi"/>
+                <w:color w:val="auto"/>
+                <w:spacing w:val="0"/>
+                <w:kern w:val="0"/>
+                <w:sz w:val="22"/>
+                <w:szCs w:val="22"/>
+              </w:rPr>
+              <w:t xml:space="preserve"> Next</w:t>
+            </w:r>
+          </w:p>
+        </w:tc>
+        <w:tc>
+          <w:tcPr>
+            <w:tcW w:w="0" w:type="auto"/>
+            <w:vAlign w:val="center"/>
+            <w:hideMark/>
+          </w:tcPr>
+          <w:p>
+            <w:pPr>
+              <w:pStyle w:val="Title"/>
+              <w:rPr>
+                <w:rFonts w:asciiTheme="minorHAnsi" w:eastAsiaTheme="minorEastAsia" w:hAnsiTheme="minorHAnsi" w:cstheme="minorBidi"/>
+                <w:color w:val="auto"/>
+                <w:spacing w:val="0"/>
+                <w:kern w:val="0"/>
+                <w:sz w:val="22"/>
+                <w:szCs w:val="22"/>
+              </w:rPr>
+            </w:pPr>
+            <w:r>
+              <w:rPr>
+                <w:rFonts w:asciiTheme="minorHAnsi" w:eastAsiaTheme="minorEastAsia" w:hAnsiTheme="minorHAnsi" w:cstheme="minorBidi"/>
+                <w:color w:val="auto"/>
+                <w:spacing w:val="0"/>
+                <w:kern w:val="0"/>
+                <w:sz w:val="22"/>
+                <w:szCs w:val="22"/>
+              </w:rPr>
+              <w:t>dbt run --models staging.stg_sessions then dbt test.</w:t>
+            </w:r>
+          </w:p>
+        </w:tc>
+      </w:tr>
+      <w:tr>
+        <w:trPr>
+          <w:tblCellSpacing w:w="15" w:type="dxa"/>
+        </w:trPr>
+        <w:tc>
+          <w:tcPr>
+            <w:tcW w:w="0" w:type="auto"/>
+            <w:vAlign w:val="center"/>
+            <w:hideMark/>
+          </w:tcPr>
+          <w:p>
+            <w:pPr>
+              <w:pStyle w:val="Title"/>
+              <w:rPr>
+                <w:rFonts w:asciiTheme="minorHAnsi" w:eastAsiaTheme="minorEastAsia" w:hAnsiTheme="minorHAnsi" w:cstheme="minorBidi"/>
+                <w:color w:val="auto"/>
+                <w:spacing w:val="0"/>
+                <w:kern w:val="0"/>
+                <w:sz w:val="22"/>
+                <w:szCs w:val="22"/>
+              </w:rPr>
+            </w:pPr>
+            <w:r>
+              <w:rPr>
+                <w:rFonts w:asciiTheme="minorHAnsi" w:eastAsiaTheme="minorEastAsia" w:hAnsiTheme="minorHAnsi" w:cstheme="minorBidi"/>
+                <w:color w:val="auto"/>
+                <w:spacing w:val="0"/>
+                <w:kern w:val="0"/>
+                <w:sz w:val="22"/>
+                <w:szCs w:val="22"/>
+              </w:rPr>
+              <w:t>7</w:t>
+            </w:r>
+          </w:p>
+        </w:tc>
+        <w:tc>
+          <w:tcPr>
+            <w:tcW w:w="0" w:type="auto"/>
+            <w:vAlign w:val="center"/>
+            <w:hideMark/>
+          </w:tcPr>
+          <w:p>
+            <w:pPr>
+              <w:pStyle w:val="Title"/>
+              <w:rPr>
+                <w:rFonts w:asciiTheme="minorHAnsi" w:eastAsiaTheme="minorEastAsia" w:hAnsiTheme="minorHAnsi" w:cstheme="minorBidi"/>
+                <w:color w:val="auto"/>
+                <w:spacing w:val="0"/>
+                <w:kern w:val="0"/>
+                <w:sz w:val="22"/>
+                <w:szCs w:val="22"/>
+              </w:rPr>
+            </w:pPr>
+            <w:r>
+              <w:rPr>
+                <w:rFonts w:asciiTheme="minorHAnsi" w:eastAsiaTheme="minorEastAsia" w:hAnsiTheme="minorHAnsi" w:cstheme="minorBidi"/>
+                <w:color w:val="auto"/>
+                <w:spacing w:val="0"/>
+                <w:kern w:val="0"/>
+                <w:sz w:val="22"/>
+                <w:szCs w:val="22"/>
+              </w:rPr>
+              <w:t>Build stg_hits_products (UNNEST)</w:t>
+            </w:r>
+          </w:p>
+        </w:tc>
+        <w:tc>
+          <w:tcPr>
+            <w:tcW w:w="0" w:type="auto"/>
+            <w:vAlign w:val="center"/>
+            <w:hideMark/>
+          </w:tcPr>
+          <w:p>
+            <w:pPr>
+              <w:pStyle w:val="Title"/>
+              <w:rPr>
+                <w:rFonts w:asciiTheme="minorHAnsi" w:eastAsiaTheme="minorEastAsia" w:hAnsiTheme="minorHAnsi" w:cstheme="minorBidi"/>
+                <w:color w:val="auto"/>
+                <w:spacing w:val="0"/>
+                <w:kern w:val="0"/>
+                <w:sz w:val="22"/>
+                <w:szCs w:val="22"/>
+              </w:rPr>
+            </w:pPr>
+            <w:r>
+              <w:rPr>
+                <w:rFonts w:ascii="Segoe UI Emoji" w:eastAsiaTheme="minorEastAsia" w:hAnsi="Segoe UI Emoji" w:cs="Segoe UI Emoji"/>
+                <w:color w:val="auto"/>
+                <w:spacing w:val="0"/>
+                <w:kern w:val="0"/>
+                <w:sz w:val="22"/>
+                <w:szCs w:val="22"/>
+              </w:rPr>
+              <w:t>⏳</w:t>
+            </w:r>
+            <w:r>
+              <w:rPr>
+                <w:rFonts w:asciiTheme="minorHAnsi" w:eastAsiaTheme="minorEastAsia" w:hAnsiTheme="minorHAnsi" w:cstheme="minorBidi"/>
+                <w:color w:val="auto"/>
+                <w:spacing w:val="0"/>
+                <w:kern w:val="0"/>
+                <w:sz w:val="22"/>
+                <w:szCs w:val="22"/>
+              </w:rPr>
+              <w:t xml:space="preserve"> Later today</w:t>
+            </w:r>
+          </w:p>
+        </w:tc>
+        <w:tc>
+          <w:tcPr>
+            <w:tcW w:w="0" w:type="auto"/>
+            <w:vAlign w:val="center"/>
+            <w:hideMark/>
+          </w:tcPr>
+          <w:p>
+            <w:pPr>
+              <w:pStyle w:val="Title"/>
+              <w:rPr>
+                <w:rFonts w:asciiTheme="minorHAnsi" w:eastAsiaTheme="minorEastAsia" w:hAnsiTheme="minorHAnsi" w:cstheme="minorBidi"/>
+                <w:color w:val="auto"/>
+                <w:spacing w:val="0"/>
+                <w:kern w:val="0"/>
+                <w:sz w:val="22"/>
+                <w:szCs w:val="22"/>
+              </w:rPr>
+            </w:pPr>
+            <w:r>
+              <w:rPr>
+                <w:rFonts w:asciiTheme="minorHAnsi" w:eastAsiaTheme="minorEastAsia" w:hAnsiTheme="minorHAnsi" w:cstheme="minorBidi"/>
+                <w:color w:val="auto"/>
+                <w:spacing w:val="0"/>
+                <w:kern w:val="0"/>
+                <w:sz w:val="22"/>
+                <w:szCs w:val="22"/>
+              </w:rPr>
+              <w:t>Needed for item-level fact table.</w:t>
+            </w:r>
+          </w:p>
+        </w:tc>
+      </w:tr>
+      <w:tr>
+        <w:trPr>
+          <w:tblCellSpacing w:w="15" w:type="dxa"/>
+        </w:trPr>
+        <w:tc>
+          <w:tcPr>
+            <w:tcW w:w="0" w:type="auto"/>
+            <w:vAlign w:val="center"/>
+            <w:hideMark/>
+          </w:tcPr>
+          <w:p>
+            <w:pPr>
+              <w:pStyle w:val="Title"/>
+              <w:rPr>
+                <w:rFonts w:asciiTheme="minorHAnsi" w:eastAsiaTheme="minorEastAsia" w:hAnsiTheme="minorHAnsi" w:cstheme="minorBidi"/>
+                <w:color w:val="auto"/>
+                <w:spacing w:val="0"/>
+                <w:kern w:val="0"/>
+                <w:sz w:val="22"/>
+                <w:szCs w:val="22"/>
+              </w:rPr>
+            </w:pPr>
+            <w:r>
+              <w:rPr>
+                <w:rFonts w:asciiTheme="minorHAnsi" w:eastAsiaTheme="minorEastAsia" w:hAnsiTheme="minorHAnsi" w:cstheme="minorBidi"/>
+                <w:color w:val="auto"/>
+                <w:spacing w:val="0"/>
+                <w:kern w:val="0"/>
+                <w:sz w:val="22"/>
+                <w:szCs w:val="22"/>
+              </w:rPr>
+              <w:t>8</w:t>
+            </w:r>
+          </w:p>
+        </w:tc>
+        <w:tc>
+          <w:tcPr>
+            <w:tcW w:w="0" w:type="auto"/>
+            <w:vAlign w:val="center"/>
+            <w:hideMark/>
+          </w:tcPr>
+          <w:p>
+            <w:pPr>
+              <w:pStyle w:val="Title"/>
+              <w:rPr>
+                <w:rFonts w:asciiTheme="minorHAnsi" w:eastAsiaTheme="minorEastAsia" w:hAnsiTheme="minorHAnsi" w:cstheme="minorBidi"/>
+                <w:color w:val="auto"/>
+                <w:spacing w:val="0"/>
+                <w:kern w:val="0"/>
+                <w:sz w:val="22"/>
+                <w:szCs w:val="22"/>
+              </w:rPr>
+            </w:pPr>
+            <w:r>
+              <w:rPr>
+                <w:rFonts w:asciiTheme="minorHAnsi" w:eastAsiaTheme="minorEastAsia" w:hAnsiTheme="minorHAnsi" w:cstheme="minorBidi"/>
+                <w:color w:val="auto"/>
+                <w:spacing w:val="0"/>
+                <w:kern w:val="0"/>
+                <w:sz w:val="22"/>
+                <w:szCs w:val="22"/>
+              </w:rPr>
+              <w:t>Fact/dim models in mart</w:t>
+            </w:r>
+          </w:p>
+        </w:tc>
+        <w:tc>
+          <w:tcPr>
+            <w:tcW w:w="0" w:type="auto"/>
+            <w:vAlign w:val="center"/>
+            <w:hideMark/>
+          </w:tcPr>
+          <w:p>
+            <w:pPr>
+              <w:pStyle w:val="Title"/>
+              <w:rPr>
+                <w:rFonts w:asciiTheme="minorHAnsi" w:eastAsiaTheme="minorEastAsia" w:hAnsiTheme="minorHAnsi" w:cstheme="minorBidi"/>
+                <w:color w:val="auto"/>
+                <w:spacing w:val="0"/>
+                <w:kern w:val="0"/>
+                <w:sz w:val="22"/>
+                <w:szCs w:val="22"/>
+              </w:rPr>
+            </w:pPr>
+            <w:r>
+              <w:rPr>
+                <w:rFonts w:ascii="Segoe UI Emoji" w:eastAsiaTheme="minorEastAsia" w:hAnsi="Segoe UI Emoji" w:cs="Segoe UI Emoji"/>
+                <w:color w:val="auto"/>
+                <w:spacing w:val="0"/>
+                <w:kern w:val="0"/>
+                <w:sz w:val="22"/>
+                <w:szCs w:val="22"/>
+              </w:rPr>
+              <w:t>⏳</w:t>
+            </w:r>
+            <w:r>
+              <w:rPr>
+                <w:rFonts w:asciiTheme="minorHAnsi" w:eastAsiaTheme="minorEastAsia" w:hAnsiTheme="minorHAnsi" w:cstheme="minorBidi"/>
+                <w:color w:val="auto"/>
+                <w:spacing w:val="0"/>
+                <w:kern w:val="0"/>
+                <w:sz w:val="22"/>
+                <w:szCs w:val="22"/>
+              </w:rPr>
+              <w:t xml:space="preserve"> Day 2</w:t>
+            </w:r>
+          </w:p>
+        </w:tc>
+        <w:tc>
+          <w:tcPr>
+            <w:tcW w:w="0" w:type="auto"/>
+            <w:vAlign w:val="center"/>
+            <w:hideMark/>
+          </w:tcPr>
+          <w:p>
+            <w:pPr>
+              <w:pStyle w:val="Title"/>
+              <w:rPr>
+                <w:rFonts w:asciiTheme="minorHAnsi" w:eastAsiaTheme="minorEastAsia" w:hAnsiTheme="minorHAnsi" w:cstheme="minorBidi"/>
+                <w:color w:val="auto"/>
+                <w:spacing w:val="0"/>
+                <w:kern w:val="0"/>
+                <w:sz w:val="22"/>
+                <w:szCs w:val="22"/>
+              </w:rPr>
+            </w:pPr>
+            <w:r>
+              <w:rPr>
+                <w:rFonts w:asciiTheme="minorHAnsi" w:eastAsiaTheme="minorEastAsia" w:hAnsiTheme="minorHAnsi" w:cstheme="minorBidi"/>
+                <w:color w:val="auto"/>
+                <w:spacing w:val="0"/>
+                <w:kern w:val="0"/>
+                <w:sz w:val="22"/>
+                <w:szCs w:val="22"/>
+              </w:rPr>
+              <w:t>Star schema (facts/dims).</w:t>
+            </w:r>
+          </w:p>
+        </w:tc>
+      </w:tr>
+      <w:tr>
+        <w:trPr>
+          <w:tblCellSpacing w:w="15" w:type="dxa"/>
+        </w:trPr>
+        <w:tc>
+          <w:tcPr>
+            <w:tcW w:w="0" w:type="auto"/>
+            <w:vAlign w:val="center"/>
+            <w:hideMark/>
+          </w:tcPr>
+          <w:p>
+            <w:pPr>
+              <w:pStyle w:val="Title"/>
+              <w:rPr>
+                <w:rFonts w:asciiTheme="minorHAnsi" w:eastAsiaTheme="minorEastAsia" w:hAnsiTheme="minorHAnsi" w:cstheme="minorBidi"/>
+                <w:color w:val="auto"/>
+                <w:spacing w:val="0"/>
+                <w:kern w:val="0"/>
+                <w:sz w:val="22"/>
+                <w:szCs w:val="22"/>
+              </w:rPr>
+            </w:pPr>
+            <w:r>
+              <w:rPr>
+                <w:rFonts w:asciiTheme="minorHAnsi" w:eastAsiaTheme="minorEastAsia" w:hAnsiTheme="minorHAnsi" w:cstheme="minorBidi"/>
+                <w:color w:val="auto"/>
+                <w:spacing w:val="0"/>
+                <w:kern w:val="0"/>
+                <w:sz w:val="22"/>
+                <w:szCs w:val="22"/>
+              </w:rPr>
+              <w:t>9</w:t>
+            </w:r>
+          </w:p>
+        </w:tc>
+        <w:tc>
+          <w:tcPr>
+            <w:tcW w:w="0" w:type="auto"/>
+            <w:vAlign w:val="center"/>
+            <w:hideMark/>
+          </w:tcPr>
+          <w:p>
+            <w:pPr>
+              <w:pStyle w:val="Title"/>
+              <w:rPr>
+                <w:rFonts w:asciiTheme="minorHAnsi" w:eastAsiaTheme="minorEastAsia" w:hAnsiTheme="minorHAnsi" w:cstheme="minorBidi"/>
+                <w:color w:val="auto"/>
+                <w:spacing w:val="0"/>
+                <w:kern w:val="0"/>
+                <w:sz w:val="22"/>
+                <w:szCs w:val="22"/>
+              </w:rPr>
+            </w:pPr>
+            <w:r>
+              <w:rPr>
+                <w:rFonts w:asciiTheme="minorHAnsi" w:eastAsiaTheme="minorEastAsia" w:hAnsiTheme="minorHAnsi" w:cstheme="minorBidi"/>
+                <w:color w:val="auto"/>
+                <w:spacing w:val="0"/>
+                <w:kern w:val="0"/>
+                <w:sz w:val="22"/>
+                <w:szCs w:val="22"/>
+              </w:rPr>
+              <w:t>Looker dashboard</w:t>
+            </w:r>
+          </w:p>
+        </w:tc>
+        <w:tc>
+          <w:tcPr>
+            <w:tcW w:w="0" w:type="auto"/>
+            <w:vAlign w:val="center"/>
+            <w:hideMark/>
+          </w:tcPr>
+          <w:p>
+            <w:pPr>
+              <w:pStyle w:val="Title"/>
+              <w:rPr>
+                <w:rFonts w:asciiTheme="minorHAnsi" w:eastAsiaTheme="minorEastAsia" w:hAnsiTheme="minorHAnsi" w:cstheme="minorBidi"/>
+                <w:color w:val="auto"/>
+                <w:spacing w:val="0"/>
+                <w:kern w:val="0"/>
+                <w:sz w:val="22"/>
+                <w:szCs w:val="22"/>
+              </w:rPr>
+            </w:pPr>
+            <w:r>
+              <w:rPr>
+                <w:rFonts w:ascii="Segoe UI Emoji" w:eastAsiaTheme="minorEastAsia" w:hAnsi="Segoe UI Emoji" w:cs="Segoe UI Emoji"/>
+                <w:color w:val="auto"/>
+                <w:spacing w:val="0"/>
+                <w:kern w:val="0"/>
+                <w:sz w:val="22"/>
+                <w:szCs w:val="22"/>
+              </w:rPr>
+              <w:t>⏳</w:t>
+            </w:r>
+            <w:r>
+              <w:rPr>
+                <w:rFonts w:asciiTheme="minorHAnsi" w:eastAsiaTheme="minorEastAsia" w:hAnsiTheme="minorHAnsi" w:cstheme="minorBidi"/>
+                <w:color w:val="auto"/>
+                <w:spacing w:val="0"/>
+                <w:kern w:val="0"/>
+                <w:sz w:val="22"/>
+                <w:szCs w:val="22"/>
+              </w:rPr>
+              <w:t xml:space="preserve"> Day 3</w:t>
+            </w:r>
+          </w:p>
+        </w:tc>
+        <w:tc>
+          <w:tcPr>
+            <w:tcW w:w="0" w:type="auto"/>
+            <w:vAlign w:val="center"/>
+            <w:hideMark/>
+          </w:tcPr>
+          <w:p>
+            <w:pPr>
+              <w:pStyle w:val="Title"/>
+              <w:rPr>
+                <w:rFonts w:asciiTheme="minorHAnsi" w:eastAsiaTheme="minorEastAsia" w:hAnsiTheme="minorHAnsi" w:cstheme="minorBidi"/>
+                <w:color w:val="auto"/>
+                <w:spacing w:val="0"/>
+                <w:kern w:val="0"/>
+                <w:sz w:val="22"/>
+                <w:szCs w:val="22"/>
+              </w:rPr>
+            </w:pPr>
+            <w:r>
+              <w:rPr>
+                <w:rFonts w:asciiTheme="minorHAnsi" w:eastAsiaTheme="minorEastAsia" w:hAnsiTheme="minorHAnsi" w:cstheme="minorBidi"/>
+                <w:color w:val="auto"/>
+                <w:spacing w:val="0"/>
+                <w:kern w:val="0"/>
+                <w:sz w:val="22"/>
+                <w:szCs w:val="22"/>
+              </w:rPr>
+              <w:t>KPIs and story.</w:t>
+            </w:r>
+          </w:p>
+        </w:tc>
+      </w:tr>
+    </w:tbl>
+    <w:p>
+      <w:pPr>
+        <w:pStyle w:val="Title"/>
+        <w:rPr>
+          <w:rFonts w:asciiTheme="minorHAnsi" w:eastAsiaTheme="minorEastAsia" w:hAnsiTheme="minorHAnsi" w:cstheme="minorBidi"/>
+          <w:color w:val="auto"/>
+          <w:spacing w:val="0"/>
+          <w:kern w:val="0"/>
+          <w:sz w:val="22"/>
+          <w:szCs w:val="22"/>
+        </w:rPr>
+      </w:pPr>
+    </w:p>
+    <w:p>
+      <w:pPr>
+        <w:pStyle w:val="Title"/>
+      </w:pPr>
+    </w:p>
+    <w:p>
+      <w:pPr>
+        <w:pStyle w:val="Title"/>
+      </w:pPr>
+    </w:p>
+    <w:p>
+      <w:pPr>
+        <w:pStyle w:val="Title"/>
+      </w:pPr>
+    </w:p>
+    <w:p>
+      <w:pPr>
+        <w:pStyle w:val="Title"/>
+      </w:pPr>
+    </w:p>
+    <w:p>
+      <w:pPr>
+        <w:pStyle w:val="Title"/>
+      </w:pPr>
+    </w:p>
+    <w:p>
+      <w:pPr>
+        <w:pStyle w:val="Title"/>
+      </w:pPr>
+    </w:p>
+    <w:p>
+      <w:pPr>
+        <w:pStyle w:val="Title"/>
+      </w:pPr>
+      <w:r>
+        <w:lastRenderedPageBreak/>
         <w:t>GA Retail Analytics Project Documentation</w:t>
       </w:r>
     </w:p>
@@ -20,23 +1497,7 @@
     </w:p>
     <w:p>
       <w:r>
-        <w:t xml:space="preserve">This document captures the end-to-end progress of building a professional data analytics project using Google Cloud Platform (GCP), </w:t>
-      </w:r>
-      <w:proofErr w:type="spellStart"/>
-      <w:r>
-        <w:t>BigQuery</w:t>
-      </w:r>
-      <w:proofErr w:type="spellEnd"/>
-      <w:r>
-        <w:t xml:space="preserve">, </w:t>
-      </w:r>
-      <w:proofErr w:type="spellStart"/>
-      <w:r>
-        <w:t>dbt</w:t>
-      </w:r>
-      <w:proofErr w:type="spellEnd"/>
-      <w:r>
-        <w:t>, Python, and Looker. The purpose of the project is to showcase advanced analytics engineering skills by transforming and modeling Google Analytics e-commerce data into business-ready insights.</w:t>
+        <w:t>This document captures the end-to-end progress of building a professional data analytics project using Google Cloud Platform (GCP), BigQuery, dbt, Python, and Looker. The purpose of the project is to showcase advanced analytics engineering skills by transforming and modeling Google Analytics e-commerce data into business-ready insights.</w:t>
       </w:r>
     </w:p>
     <w:p>
@@ -54,15 +1515,7 @@
     </w:p>
     <w:p>
       <w:r>
-        <w:t xml:space="preserve">- Selected the Google Analytics e-commerce dataset from </w:t>
-      </w:r>
-      <w:proofErr w:type="spellStart"/>
-      <w:r>
-        <w:t>BigQuery</w:t>
-      </w:r>
-      <w:proofErr w:type="spellEnd"/>
-      <w:r>
-        <w:t xml:space="preserve"> Public Datasets.</w:t>
+        <w:t>- Selected the Google Analytics e-commerce dataset from BigQuery Public Datasets.</w:t>
       </w:r>
       <w:r>
         <w:br/>
@@ -70,15 +1523,7 @@
       </w:r>
       <w:r>
         <w:br/>
-        <w:t xml:space="preserve">- Explored dataset structure using SQL queries to understand nested STRUCTs (totals, </w:t>
-      </w:r>
-      <w:proofErr w:type="spellStart"/>
-      <w:r>
-        <w:t>trafficSource</w:t>
-      </w:r>
-      <w:proofErr w:type="spellEnd"/>
-      <w:r>
-        <w:t>) and repeated arrays (hits, product).</w:t>
+        <w:t>- Explored dataset structure using SQL queries to understand nested STRUCTs (totals, trafficSource) and repeated arrays (hits, product).</w:t>
       </w:r>
     </w:p>
     <w:p>
@@ -87,13 +1532,8 @@
       </w:r>
     </w:p>
     <w:p>
-      <w:proofErr w:type="spellStart"/>
       <w:r>
-        <w:t>BigQuery’s</w:t>
-      </w:r>
-      <w:proofErr w:type="spellEnd"/>
-      <w:r>
-        <w:t xml:space="preserve"> native handling of nested and repeated fields allows us to demonstrate advanced SQL skills (dot notation, UNNEST). Choosing this dataset highlights realistic e-commerce analytics scenarios (conversion, AOV, repeat purchases, ROI).</w:t>
+        <w:t>BigQuery’s native handling of nested and repeated fields allows us to demonstrate advanced SQL skills (dot notation, UNNEST). Choosing this dataset highlights realistic e-commerce analytics scenarios (conversion, AOV, repeat purchases, ROI).</w:t>
       </w:r>
     </w:p>
     <w:p>
@@ -126,15 +1566,7 @@
       </w:r>
       <w:r>
         <w:br/>
-        <w:t xml:space="preserve">- Installed </w:t>
-      </w:r>
-      <w:proofErr w:type="spellStart"/>
-      <w:r>
-        <w:t>dbt-bigquery</w:t>
-      </w:r>
-      <w:proofErr w:type="spellEnd"/>
-      <w:r>
-        <w:t xml:space="preserve"> within the virtual environment.</w:t>
+        <w:t>- Installed dbt-bigquery within the virtual environment.</w:t>
       </w:r>
       <w:r>
         <w:br/>
@@ -157,15 +1589,7 @@
       </w:pPr>
       <w:r>
         <w:lastRenderedPageBreak/>
-        <w:t xml:space="preserve">Step 3: </w:t>
-      </w:r>
-      <w:proofErr w:type="spellStart"/>
-      <w:r>
-        <w:t>BigQuery</w:t>
-      </w:r>
-      <w:proofErr w:type="spellEnd"/>
-      <w:r>
-        <w:t xml:space="preserve"> Dataset Preparation</w:t>
+        <w:t>Step 3: BigQuery Dataset Preparation</w:t>
       </w:r>
     </w:p>
     <w:p>
@@ -175,15 +1599,7 @@
     </w:p>
     <w:p>
       <w:r>
-        <w:t xml:space="preserve">- Created two datasets in </w:t>
-      </w:r>
-      <w:proofErr w:type="spellStart"/>
-      <w:r>
-        <w:t>BigQuery</w:t>
-      </w:r>
-      <w:proofErr w:type="spellEnd"/>
-      <w:r>
-        <w:t xml:space="preserve"> via CLI: `stg` (staging) and `mart` (analytics-ready tables).</w:t>
+        <w:t>- Created two datasets in BigQuery via CLI: `stg` (staging) and `mart` (analytics-ready tables).</w:t>
       </w:r>
       <w:r>
         <w:br/>
@@ -205,15 +1621,7 @@
         <w:pStyle w:val="Heading1"/>
       </w:pPr>
       <w:r>
-        <w:t xml:space="preserve">Step 4: </w:t>
-      </w:r>
-      <w:proofErr w:type="spellStart"/>
-      <w:r>
-        <w:t>dbt</w:t>
-      </w:r>
-      <w:proofErr w:type="spellEnd"/>
-      <w:r>
-        <w:t xml:space="preserve"> Connection Setup</w:t>
+        <w:t>Step 4: dbt Connection Setup</w:t>
       </w:r>
     </w:p>
     <w:p>
@@ -223,64 +1631,19 @@
     </w:p>
     <w:p>
       <w:r>
-        <w:t xml:space="preserve">- Created a </w:t>
-      </w:r>
-      <w:proofErr w:type="gramStart"/>
-      <w:r>
-        <w:t>`.</w:t>
-      </w:r>
-      <w:proofErr w:type="spellStart"/>
-      <w:r>
-        <w:t>dbt</w:t>
-      </w:r>
-      <w:proofErr w:type="spellEnd"/>
-      <w:proofErr w:type="gramEnd"/>
-      <w:r>
-        <w:t>` directory under the user home folder.</w:t>
+        <w:t>- Created a `.dbt` directory under the user home folder.</w:t>
       </w:r>
       <w:r>
         <w:br/>
-        <w:t>- Added `</w:t>
-      </w:r>
-      <w:proofErr w:type="spellStart"/>
-      <w:r>
-        <w:t>profiles.yml</w:t>
-      </w:r>
-      <w:proofErr w:type="spellEnd"/>
-      <w:r>
-        <w:t xml:space="preserve">` with configuration for </w:t>
-      </w:r>
-      <w:proofErr w:type="spellStart"/>
-      <w:r>
-        <w:t>BigQuery</w:t>
-      </w:r>
-      <w:proofErr w:type="spellEnd"/>
-      <w:r>
-        <w:t xml:space="preserve"> (project ID, dataset, service account JSON key).</w:t>
+        <w:t>- Added `profiles.yml` with configuration for BigQuery (project ID, dataset, service account JSON key).</w:t>
       </w:r>
       <w:r>
         <w:br/>
-        <w:t xml:space="preserve">- Created a service account in GCP, assigned </w:t>
-      </w:r>
-      <w:proofErr w:type="spellStart"/>
-      <w:r>
-        <w:t>BigQuery</w:t>
-      </w:r>
-      <w:proofErr w:type="spellEnd"/>
-      <w:r>
-        <w:t xml:space="preserve"> roles, and generated a JSON key.</w:t>
+        <w:t>- Created a service account in GCP, assigned BigQuery roles, and generated a JSON key.</w:t>
       </w:r>
       <w:r>
         <w:br/>
-        <w:t>- Stored the JSON key securely and referenced its absolute path in `</w:t>
-      </w:r>
-      <w:proofErr w:type="spellStart"/>
-      <w:r>
-        <w:t>profiles.yml</w:t>
-      </w:r>
-      <w:proofErr w:type="spellEnd"/>
-      <w:r>
-        <w:t>`.</w:t>
+        <w:t>- Stored the JSON key securely and referenced its absolute path in `profiles.yml`.</w:t>
       </w:r>
     </w:p>
     <w:p>
@@ -290,23 +1653,7 @@
     </w:p>
     <w:p>
       <w:r>
-        <w:t xml:space="preserve">Service accounts with JSON keys are the professional way to authenticate </w:t>
-      </w:r>
-      <w:proofErr w:type="spellStart"/>
-      <w:r>
-        <w:t>dbt</w:t>
-      </w:r>
-      <w:proofErr w:type="spellEnd"/>
-      <w:r>
-        <w:t xml:space="preserve"> with </w:t>
-      </w:r>
-      <w:proofErr w:type="spellStart"/>
-      <w:r>
-        <w:t>BigQuery</w:t>
-      </w:r>
-      <w:proofErr w:type="spellEnd"/>
-      <w:r>
-        <w:t>. They avoid reliance on personal logins, support automation, and enforce the principle of least privilege.</w:t>
+        <w:t>Service accounts with JSON keys are the professional way to authenticate dbt with BigQuery. They avoid reliance on personal logins, support automation, and enforce the principle of least privilege.</w:t>
       </w:r>
     </w:p>
     <w:p>
@@ -314,97 +1661,12 @@
         <w:pStyle w:val="Heading1"/>
       </w:pPr>
       <w:r>
-        <w:t xml:space="preserve">Step 5: Initialize Local </w:t>
-      </w:r>
-      <w:proofErr w:type="spellStart"/>
-      <w:r>
-        <w:t>dbt</w:t>
-      </w:r>
-      <w:proofErr w:type="spellEnd"/>
-      <w:r>
-        <w:t xml:space="preserve"> Project (Fixing </w:t>
-      </w:r>
-      <w:proofErr w:type="spellStart"/>
-      <w:r>
-        <w:t>dbt</w:t>
-      </w:r>
-      <w:proofErr w:type="spellEnd"/>
-      <w:r>
-        <w:t xml:space="preserve"> debug path)</w:t>
+        <w:t>Step 5: Initialize Local dbt Project (Fixing dbt debug path)</w:t>
       </w:r>
     </w:p>
     <w:p>
       <w:r>
-        <w:t>Observation: Running `</w:t>
-      </w:r>
-      <w:proofErr w:type="spellStart"/>
-      <w:r>
-        <w:t>dbt</w:t>
-      </w:r>
-      <w:proofErr w:type="spellEnd"/>
-      <w:r>
-        <w:t xml:space="preserve"> debug` inside C:\Users\&lt;user&gt;</w:t>
-      </w:r>
-      <w:proofErr w:type="gramStart"/>
-      <w:r>
-        <w:t>\.dbt</w:t>
-      </w:r>
-      <w:proofErr w:type="gramEnd"/>
-      <w:r>
-        <w:t xml:space="preserve"> succeeded for </w:t>
-      </w:r>
-      <w:proofErr w:type="gramStart"/>
-      <w:r>
-        <w:t>connection, but</w:t>
-      </w:r>
-      <w:proofErr w:type="gramEnd"/>
-      <w:r>
-        <w:t xml:space="preserve"> failed with '</w:t>
-      </w:r>
-      <w:proofErr w:type="spellStart"/>
-      <w:r>
-        <w:t>dbt_project.yml</w:t>
-      </w:r>
-      <w:proofErr w:type="spellEnd"/>
-      <w:r>
-        <w:t xml:space="preserve"> not found'. This is expected because </w:t>
-      </w:r>
-      <w:proofErr w:type="gramStart"/>
-      <w:r>
-        <w:t>`.</w:t>
-      </w:r>
-      <w:proofErr w:type="spellStart"/>
-      <w:r>
-        <w:t>dbt</w:t>
-      </w:r>
-      <w:proofErr w:type="spellEnd"/>
-      <w:proofErr w:type="gramEnd"/>
-      <w:r>
-        <w:t>` is only for credentials (</w:t>
-      </w:r>
-      <w:proofErr w:type="spellStart"/>
-      <w:r>
-        <w:t>profiles.yml</w:t>
-      </w:r>
-      <w:proofErr w:type="spellEnd"/>
-      <w:r>
-        <w:t xml:space="preserve">). The </w:t>
-      </w:r>
-      <w:proofErr w:type="spellStart"/>
-      <w:r>
-        <w:t>dbt</w:t>
-      </w:r>
-      <w:proofErr w:type="spellEnd"/>
-      <w:r>
-        <w:t xml:space="preserve"> project (SQL models, </w:t>
-      </w:r>
-      <w:proofErr w:type="spellStart"/>
-      <w:r>
-        <w:t>dbt_project.yml</w:t>
-      </w:r>
-      <w:proofErr w:type="spellEnd"/>
-      <w:r>
-        <w:t>) must live in a separate project folder (e.g., C:\Projects\ga_retail_project).</w:t>
+        <w:t>Observation: Running `dbt debug` inside C:\Users\&lt;user&gt;\.dbt succeeded for connection, but failed with 'dbt_project.yml not found'. This is expected because `.dbt` is only for credentials (profiles.yml). The dbt project (SQL models, dbt_project.yml) must live in a separate project folder (e.g., C:\Projects\ga_retail_project).</w:t>
       </w:r>
     </w:p>
     <w:p>
@@ -418,23 +1680,7 @@
       </w:r>
       <w:r>
         <w:br/>
-        <w:t xml:space="preserve">- Create a local </w:t>
-      </w:r>
-      <w:proofErr w:type="spellStart"/>
-      <w:r>
-        <w:t>dbt</w:t>
-      </w:r>
-      <w:proofErr w:type="spellEnd"/>
-      <w:r>
-        <w:t xml:space="preserve"> project file `</w:t>
-      </w:r>
-      <w:proofErr w:type="spellStart"/>
-      <w:r>
-        <w:t>dbt_project.yml</w:t>
-      </w:r>
-      <w:proofErr w:type="spellEnd"/>
-      <w:r>
-        <w:t>` inside that folder.</w:t>
+        <w:t>- Create a local dbt project file `dbt_project.yml` inside that folder.</w:t>
       </w:r>
       <w:r>
         <w:br/>
@@ -442,40 +1688,19 @@
       </w:r>
       <w:r>
         <w:br/>
-        <w:t>- Re-run `</w:t>
-      </w:r>
-      <w:proofErr w:type="spellStart"/>
-      <w:r>
-        <w:t>dbt</w:t>
-      </w:r>
-      <w:proofErr w:type="spellEnd"/>
-      <w:r>
-        <w:t xml:space="preserve"> debug` from the project folder.</w:t>
+        <w:t>- Re-run `dbt debug` from the project folder.</w:t>
       </w:r>
     </w:p>
     <w:p>
       <w:r>
-        <w:t xml:space="preserve">Minimal </w:t>
-      </w:r>
-      <w:proofErr w:type="spellStart"/>
-      <w:r>
-        <w:t>dbt_project.yml</w:t>
-      </w:r>
-      <w:proofErr w:type="spellEnd"/>
-      <w:r>
-        <w:t>:</w:t>
+        <w:t>Minimal dbt_project.yml:</w:t>
       </w:r>
     </w:p>
     <w:p>
       <w:r>
         <w:lastRenderedPageBreak/>
-        <w:t xml:space="preserve">name: </w:t>
+        <w:t>name: ga_retail_project</w:t>
       </w:r>
-      <w:proofErr w:type="spellStart"/>
-      <w:r>
-        <w:t>ga_retail_project</w:t>
-      </w:r>
-      <w:proofErr w:type="spellEnd"/>
       <w:r>
         <w:br/>
         <w:t>version: 1.0.0</w:t>
@@ -486,13 +1711,8 @@
       </w:r>
       <w:r>
         <w:br/>
-        <w:t xml:space="preserve">profile: </w:t>
+        <w:t>profile: ga_retail_project</w:t>
       </w:r>
-      <w:proofErr w:type="spellStart"/>
-      <w:r>
-        <w:t>ga_retail_project</w:t>
-      </w:r>
-      <w:proofErr w:type="spellEnd"/>
       <w:r>
         <w:br/>
         <w:t>model-paths: ["models"]</w:t>
@@ -503,15 +1723,7 @@
       </w:r>
       <w:r>
         <w:br/>
-        <w:t>clean-targets: ["target", "</w:t>
-      </w:r>
-      <w:proofErr w:type="spellStart"/>
-      <w:r>
-        <w:t>dbt_packages</w:t>
-      </w:r>
-      <w:proofErr w:type="spellEnd"/>
-      <w:r>
-        <w:t>"]</w:t>
+        <w:t>clean-targets: ["target", "dbt_packages"]</w:t>
       </w:r>
       <w:r>
         <w:br/>
@@ -519,15 +1731,7 @@
       </w:r>
       <w:r>
         <w:br/>
-        <w:t xml:space="preserve">  </w:t>
-      </w:r>
-      <w:proofErr w:type="spellStart"/>
-      <w:r>
-        <w:t>ga_retail_project</w:t>
-      </w:r>
-      <w:proofErr w:type="spellEnd"/>
-      <w:r>
-        <w:t>:</w:t>
+        <w:t xml:space="preserve">  ga_retail_project:</w:t>
       </w:r>
       <w:r>
         <w:br/>
@@ -543,50 +1747,8 @@
       </w:r>
     </w:p>
     <w:p>
-      <w:proofErr w:type="spellStart"/>
       <w:r>
-        <w:t>dbt</w:t>
-      </w:r>
-      <w:proofErr w:type="spellEnd"/>
-      <w:r>
-        <w:t xml:space="preserve"> separates credentials (</w:t>
-      </w:r>
-      <w:proofErr w:type="spellStart"/>
-      <w:r>
-        <w:t>profiles.yml</w:t>
-      </w:r>
-      <w:proofErr w:type="spellEnd"/>
-      <w:r>
-        <w:t xml:space="preserve"> in the user </w:t>
-      </w:r>
-      <w:proofErr w:type="gramStart"/>
-      <w:r>
-        <w:t>home .</w:t>
-      </w:r>
-      <w:proofErr w:type="spellStart"/>
-      <w:r>
-        <w:t>dbt</w:t>
-      </w:r>
-      <w:proofErr w:type="spellEnd"/>
-      <w:proofErr w:type="gramEnd"/>
-      <w:r>
-        <w:t xml:space="preserve"> folder) from the project code (</w:t>
-      </w:r>
-      <w:proofErr w:type="spellStart"/>
-      <w:r>
-        <w:t>dbt_project.yml</w:t>
-      </w:r>
-      <w:proofErr w:type="spellEnd"/>
-      <w:r>
-        <w:t xml:space="preserve"> + models in your repository). This keeps secrets out of version control and lets the </w:t>
-      </w:r>
-      <w:proofErr w:type="spellStart"/>
-      <w:r>
-        <w:t>dbt</w:t>
-      </w:r>
-      <w:proofErr w:type="spellEnd"/>
-      <w:r>
-        <w:t xml:space="preserve"> project be portable and shareable.</w:t>
+        <w:t>dbt separates credentials (profiles.yml in the user home .dbt folder) from the project code (dbt_project.yml + models in your repository). This keeps secrets out of version control and lets the dbt project be portable and shareable.</w:t>
       </w:r>
     </w:p>
     <w:p/>
@@ -1406,7 +2568,6 @@
   <w:style w:type="character" w:default="1" w:styleId="DefaultParagraphFont">
     <w:name w:val="Default Paragraph Font"/>
     <w:uiPriority w:val="1"/>
-    <w:semiHidden/>
     <w:unhideWhenUsed/>
   </w:style>
   <w:style w:type="table" w:default="1" w:styleId="TableNormal">

</xml_diff>